<commit_message>
proofread ct 1-2 to ct 7-8
</commit_message>
<xml_diff>
--- a/Chants Turks Maqam List.docx
+++ b/Chants Turks Maqam List.docx
@@ -1,6 +1,6 @@
 
 <file path=word/document.xml><?xml version="1.0" encoding="utf-8"?>
-<w:document xmlns:wpc="http://schemas.microsoft.com/office/word/2010/wordprocessingCanvas" xmlns:cx="http://schemas.microsoft.com/office/drawing/2014/chartex" xmlns:cx1="http://schemas.microsoft.com/office/drawing/2015/9/8/chartex" xmlns:cx2="http://schemas.microsoft.com/office/drawing/2015/10/21/chartex" xmlns:cx3="http://schemas.microsoft.com/office/drawing/2016/5/9/chartex" xmlns:cx4="http://schemas.microsoft.com/office/drawing/2016/5/10/chartex" xmlns:cx5="http://schemas.microsoft.com/office/drawing/2016/5/11/chartex" xmlns:cx6="http://schemas.microsoft.com/office/drawing/2016/5/12/chartex" xmlns:cx7="http://schemas.microsoft.com/office/drawing/2016/5/13/chartex" xmlns:cx8="http://schemas.microsoft.com/office/drawing/2016/5/14/chartex" xmlns:mc="http://schemas.openxmlformats.org/markup-compatibility/2006" xmlns:aink="http://schemas.microsoft.com/office/drawing/2016/ink" xmlns:am3d="http://schemas.microsoft.com/office/drawing/2017/model3d" xmlns:o="urn:schemas-microsoft-com:office:office" xmlns:r="http://schemas.openxmlformats.org/officeDocument/2006/relationships" xmlns:m="http://schemas.openxmlformats.org/officeDocument/2006/math" xmlns:v="urn:schemas-microsoft-com:vml" xmlns:wp14="http://schemas.microsoft.com/office/word/2010/wordprocessingDrawing" xmlns:wp="http://schemas.openxmlformats.org/drawingml/2006/wordprocessingDrawing" xmlns:w10="urn:schemas-microsoft-com:office:word" xmlns:w="http://schemas.openxmlformats.org/wordprocessingml/2006/main" xmlns:w14="http://schemas.microsoft.com/office/word/2010/wordml" xmlns:w15="http://schemas.microsoft.com/office/word/2012/wordml" xmlns:w16cid="http://schemas.microsoft.com/office/word/2016/wordml/cid" xmlns:w16se="http://schemas.microsoft.com/office/word/2015/wordml/symex" xmlns:wpg="http://schemas.microsoft.com/office/word/2010/wordprocessingGroup" xmlns:wpi="http://schemas.microsoft.com/office/word/2010/wordprocessingInk" xmlns:wne="http://schemas.microsoft.com/office/word/2006/wordml" xmlns:wps="http://schemas.microsoft.com/office/word/2010/wordprocessingShape" mc:Ignorable="w14 w15 w16se w16cid wp14">
+<w:document xmlns:wpc="http://schemas.microsoft.com/office/word/2010/wordprocessingCanvas" xmlns:cx="http://schemas.microsoft.com/office/drawing/2014/chartex" xmlns:cx1="http://schemas.microsoft.com/office/drawing/2015/9/8/chartex" xmlns:cx2="http://schemas.microsoft.com/office/drawing/2015/10/21/chartex" xmlns:cx3="http://schemas.microsoft.com/office/drawing/2016/5/9/chartex" xmlns:cx4="http://schemas.microsoft.com/office/drawing/2016/5/10/chartex" xmlns:cx5="http://schemas.microsoft.com/office/drawing/2016/5/11/chartex" xmlns:cx6="http://schemas.microsoft.com/office/drawing/2016/5/12/chartex" xmlns:cx7="http://schemas.microsoft.com/office/drawing/2016/5/13/chartex" xmlns:cx8="http://schemas.microsoft.com/office/drawing/2016/5/14/chartex" xmlns:mc="http://schemas.openxmlformats.org/markup-compatibility/2006" xmlns:aink="http://schemas.microsoft.com/office/drawing/2016/ink" xmlns:am3d="http://schemas.microsoft.com/office/drawing/2017/model3d" xmlns:o="urn:schemas-microsoft-com:office:office" xmlns:oel="http://schemas.microsoft.com/office/2019/extlst" xmlns:r="http://schemas.openxmlformats.org/officeDocument/2006/relationships" xmlns:m="http://schemas.openxmlformats.org/officeDocument/2006/math" xmlns:v="urn:schemas-microsoft-com:vml" xmlns:wp14="http://schemas.microsoft.com/office/word/2010/wordprocessingDrawing" xmlns:wp="http://schemas.openxmlformats.org/drawingml/2006/wordprocessingDrawing" xmlns:w10="urn:schemas-microsoft-com:office:word" xmlns:w="http://schemas.openxmlformats.org/wordprocessingml/2006/main" xmlns:w14="http://schemas.microsoft.com/office/word/2010/wordml" xmlns:w15="http://schemas.microsoft.com/office/word/2012/wordml" xmlns:w16cex="http://schemas.microsoft.com/office/word/2018/wordml/cex" xmlns:w16cid="http://schemas.microsoft.com/office/word/2016/wordml/cid" xmlns:w16="http://schemas.microsoft.com/office/word/2018/wordml" xmlns:w16sdtdh="http://schemas.microsoft.com/office/word/2020/wordml/sdtdatahash" xmlns:w16se="http://schemas.microsoft.com/office/word/2015/wordml/symex" xmlns:wpg="http://schemas.microsoft.com/office/word/2010/wordprocessingGroup" xmlns:wpi="http://schemas.microsoft.com/office/word/2010/wordprocessingInk" xmlns:wne="http://schemas.microsoft.com/office/word/2006/wordml" xmlns:wps="http://schemas.microsoft.com/office/word/2010/wordprocessingShape" mc:Ignorable="w14 w15 w16se w16cid w16 w16cex w16sdtdh wp14">
   <w:body>
     <w:p>
       <w:pPr>
@@ -277,95 +277,114 @@
         </w:rPr>
         <w:t>184 ‘</w:t>
       </w:r>
-      <w:hyperlink r:id="rId5" w:history="1">
-        <w:r>
-          <w:rPr>
-            <w:rStyle w:val="Hyperlink"/>
-            <w:sz w:val="21"/>
-            <w:szCs w:val="21"/>
-            <w:lang w:val="tr-TR"/>
-          </w:rPr>
-          <w:t xml:space="preserve">Acem </w:t>
-        </w:r>
-        <w:proofErr w:type="spellStart"/>
-        <w:r>
-          <w:rPr>
-            <w:rStyle w:val="Hyperlink"/>
-            <w:sz w:val="21"/>
-            <w:szCs w:val="21"/>
-            <w:lang w:val="tr-TR"/>
-          </w:rPr>
-          <w:t>Bûselik</w:t>
-        </w:r>
-        <w:proofErr w:type="spellEnd"/>
-        <w:r>
-          <w:rPr>
-            <w:rStyle w:val="Hyperlink"/>
-            <w:sz w:val="21"/>
-            <w:szCs w:val="21"/>
-            <w:lang w:val="tr-TR"/>
-          </w:rPr>
-          <w:t xml:space="preserve"> Pe</w:t>
-        </w:r>
-        <w:r>
-          <w:rPr>
-            <w:rStyle w:val="Hyperlink"/>
-            <w:rFonts w:ascii="ønΩ∑˛" w:hAnsi="ønΩ∑˛" w:cs="ønΩ∑˛"/>
-            <w:sz w:val="21"/>
-            <w:szCs w:val="21"/>
-            <w:lang w:val="tr-TR"/>
-          </w:rPr>
-          <w:t>ş</w:t>
-        </w:r>
-        <w:r>
-          <w:rPr>
-            <w:rStyle w:val="Hyperlink"/>
-            <w:sz w:val="21"/>
-            <w:szCs w:val="21"/>
-            <w:lang w:val="tr-TR"/>
-          </w:rPr>
-          <w:t>revi. Tosun A</w:t>
-        </w:r>
-        <w:r>
-          <w:rPr>
-            <w:rStyle w:val="Hyperlink"/>
-            <w:rFonts w:ascii="ønΩ∑˛" w:hAnsi="ønΩ∑˛" w:cs="ønΩ∑˛"/>
-            <w:sz w:val="21"/>
-            <w:szCs w:val="21"/>
-            <w:lang w:val="tr-TR"/>
-          </w:rPr>
-          <w:t>ğ</w:t>
-        </w:r>
-        <w:r>
-          <w:rPr>
-            <w:rStyle w:val="Hyperlink"/>
-            <w:sz w:val="21"/>
-            <w:szCs w:val="21"/>
-            <w:lang w:val="tr-TR"/>
-          </w:rPr>
-          <w:t>a [</w:t>
-        </w:r>
-        <w:proofErr w:type="spellStart"/>
-        <w:r>
-          <w:rPr>
-            <w:rStyle w:val="Hyperlink"/>
-            <w:sz w:val="21"/>
-            <w:szCs w:val="21"/>
-            <w:lang w:val="tr-TR"/>
-          </w:rPr>
-          <w:t>Çenber</w:t>
-        </w:r>
-        <w:proofErr w:type="spellEnd"/>
-        <w:r>
-          <w:rPr>
-            <w:rStyle w:val="Hyperlink"/>
-            <w:sz w:val="21"/>
-            <w:szCs w:val="21"/>
-            <w:lang w:val="tr-TR"/>
-          </w:rPr>
-          <w:t>]</w:t>
-        </w:r>
-      </w:hyperlink>
+      <w:r>
+        <w:fldChar w:fldCharType="begin"/>
+      </w:r>
+      <w:r>
+        <w:rPr>
+          <w:lang w:val="tr-TR"/>
+        </w:rPr>
+        <w:instrText>HYPERLINK "https://www.youtube.com/watch?v=-3wmk3yGXjU"</w:instrText>
+      </w:r>
+      <w:r>
+        <w:fldChar w:fldCharType="separate"/>
+      </w:r>
+      <w:r>
+        <w:rPr>
+          <w:rStyle w:val="Hyperlink"/>
+          <w:sz w:val="21"/>
+          <w:szCs w:val="21"/>
+          <w:lang w:val="tr-TR"/>
+        </w:rPr>
+        <w:t xml:space="preserve">Acem </w:t>
+      </w:r>
+      <w:proofErr w:type="spellStart"/>
+      <w:r>
+        <w:rPr>
+          <w:rStyle w:val="Hyperlink"/>
+          <w:sz w:val="21"/>
+          <w:szCs w:val="21"/>
+          <w:lang w:val="tr-TR"/>
+        </w:rPr>
+        <w:t>Bûselik</w:t>
+      </w:r>
+      <w:proofErr w:type="spellEnd"/>
+      <w:r>
+        <w:rPr>
+          <w:rStyle w:val="Hyperlink"/>
+          <w:sz w:val="21"/>
+          <w:szCs w:val="21"/>
+          <w:lang w:val="tr-TR"/>
+        </w:rPr>
+        <w:t xml:space="preserve"> Pe</w:t>
+      </w:r>
+      <w:r>
+        <w:rPr>
+          <w:rStyle w:val="Hyperlink"/>
+          <w:rFonts w:ascii="ønΩ∑˛" w:hAnsi="ønΩ∑˛" w:cs="ønΩ∑˛"/>
+          <w:sz w:val="21"/>
+          <w:szCs w:val="21"/>
+          <w:lang w:val="tr-TR"/>
+        </w:rPr>
+        <w:t>ş</w:t>
+      </w:r>
+      <w:r>
+        <w:rPr>
+          <w:rStyle w:val="Hyperlink"/>
+          <w:sz w:val="21"/>
+          <w:szCs w:val="21"/>
+          <w:lang w:val="tr-TR"/>
+        </w:rPr>
+        <w:t>revi. Tosun A</w:t>
+      </w:r>
+      <w:r>
+        <w:rPr>
+          <w:rStyle w:val="Hyperlink"/>
+          <w:rFonts w:ascii="ønΩ∑˛" w:hAnsi="ønΩ∑˛" w:cs="ønΩ∑˛"/>
+          <w:sz w:val="21"/>
+          <w:szCs w:val="21"/>
+          <w:lang w:val="tr-TR"/>
+        </w:rPr>
+        <w:t>ğ</w:t>
+      </w:r>
+      <w:r>
+        <w:rPr>
+          <w:rStyle w:val="Hyperlink"/>
+          <w:sz w:val="21"/>
+          <w:szCs w:val="21"/>
+          <w:lang w:val="tr-TR"/>
+        </w:rPr>
+        <w:t>a [</w:t>
+      </w:r>
+      <w:proofErr w:type="spellStart"/>
+      <w:r>
+        <w:rPr>
+          <w:rStyle w:val="Hyperlink"/>
+          <w:sz w:val="21"/>
+          <w:szCs w:val="21"/>
+          <w:lang w:val="tr-TR"/>
+        </w:rPr>
+        <w:t>Çenber</w:t>
+      </w:r>
+      <w:proofErr w:type="spellEnd"/>
+      <w:r>
+        <w:rPr>
+          <w:rStyle w:val="Hyperlink"/>
+          <w:sz w:val="21"/>
+          <w:szCs w:val="21"/>
+          <w:lang w:val="tr-TR"/>
+        </w:rPr>
+        <w:t>]</w:t>
+      </w:r>
+      <w:r>
+        <w:rPr>
+          <w:rStyle w:val="Hyperlink"/>
+          <w:sz w:val="21"/>
+          <w:szCs w:val="21"/>
+          <w:lang w:val="tr-TR"/>
+        </w:rPr>
+        <w:fldChar w:fldCharType="end"/>
+      </w:r>
     </w:p>
     <w:p>
       <w:pPr>
@@ -513,6 +532,13 @@
           <w:szCs w:val="21"/>
           <w:lang w:val="tr-TR"/>
         </w:rPr>
+      </w:r>
+      <w:r>
+        <w:rPr>
+          <w:sz w:val="21"/>
+          <w:szCs w:val="21"/>
+          <w:lang w:val="tr-TR"/>
+        </w:rPr>
         <w:fldChar w:fldCharType="separate"/>
       </w:r>
       <w:r>
@@ -5545,8 +5571,6 @@
         </w:rPr>
         <w:t>r</w:t>
       </w:r>
-      <w:bookmarkStart w:id="0" w:name="_GoBack"/>
-      <w:bookmarkEnd w:id="0"/>
     </w:p>
     <w:p>
       <w:pPr>
@@ -5731,174 +5755,193 @@
           <w:lang w:val="tr-TR"/>
         </w:rPr>
       </w:pPr>
-      <w:hyperlink r:id="rId6" w:history="1">
-        <w:r>
-          <w:rPr>
-            <w:rStyle w:val="Hyperlink"/>
-            <w:sz w:val="21"/>
-            <w:szCs w:val="21"/>
-            <w:lang w:val="tr-TR"/>
-          </w:rPr>
-          <w:t>CT</w:t>
-        </w:r>
-        <w:r>
-          <w:rPr>
-            <w:rStyle w:val="Hyperlink"/>
-            <w:rFonts w:ascii="ønΩ∑˛" w:hAnsi="ønΩ∑˛" w:cs="ønΩ∑˛"/>
-            <w:sz w:val="21"/>
-            <w:szCs w:val="21"/>
-            <w:lang w:val="tr-TR"/>
-          </w:rPr>
-          <w:t>‐</w:t>
-        </w:r>
-        <w:r>
-          <w:rPr>
-            <w:rStyle w:val="Hyperlink"/>
-            <w:sz w:val="21"/>
-            <w:szCs w:val="21"/>
-            <w:lang w:val="tr-TR"/>
-          </w:rPr>
-          <w:t xml:space="preserve">179 </w:t>
-        </w:r>
-        <w:proofErr w:type="spellStart"/>
-        <w:r>
-          <w:rPr>
-            <w:rStyle w:val="Hyperlink"/>
-            <w:sz w:val="21"/>
-            <w:szCs w:val="21"/>
-            <w:lang w:val="tr-TR"/>
-          </w:rPr>
-          <w:t>Hisâr</w:t>
-        </w:r>
-        <w:proofErr w:type="spellEnd"/>
-        <w:r>
-          <w:rPr>
-            <w:rStyle w:val="Hyperlink"/>
-            <w:sz w:val="21"/>
-            <w:szCs w:val="21"/>
-            <w:lang w:val="tr-TR"/>
-          </w:rPr>
-          <w:t xml:space="preserve"> </w:t>
-        </w:r>
-        <w:proofErr w:type="spellStart"/>
-        <w:r>
-          <w:rPr>
-            <w:rStyle w:val="Hyperlink"/>
-            <w:sz w:val="21"/>
-            <w:szCs w:val="21"/>
-            <w:lang w:val="tr-TR"/>
-          </w:rPr>
-          <w:t>Bûselik</w:t>
-        </w:r>
-        <w:proofErr w:type="spellEnd"/>
-        <w:r>
-          <w:rPr>
-            <w:rStyle w:val="Hyperlink"/>
-            <w:sz w:val="21"/>
-            <w:szCs w:val="21"/>
-            <w:lang w:val="tr-TR"/>
-          </w:rPr>
-          <w:t xml:space="preserve"> Pe</w:t>
-        </w:r>
-        <w:r>
-          <w:rPr>
-            <w:rStyle w:val="Hyperlink"/>
-            <w:rFonts w:ascii="ønΩ∑˛" w:hAnsi="ønΩ∑˛" w:cs="ønΩ∑˛"/>
-            <w:sz w:val="21"/>
-            <w:szCs w:val="21"/>
-            <w:lang w:val="tr-TR"/>
-          </w:rPr>
-          <w:t>ş</w:t>
-        </w:r>
-        <w:r>
-          <w:rPr>
-            <w:rStyle w:val="Hyperlink"/>
-            <w:sz w:val="21"/>
-            <w:szCs w:val="21"/>
-            <w:lang w:val="tr-TR"/>
-          </w:rPr>
-          <w:t xml:space="preserve">revi. Zeki </w:t>
-        </w:r>
-        <w:proofErr w:type="spellStart"/>
-        <w:r>
-          <w:rPr>
-            <w:rStyle w:val="Hyperlink"/>
-            <w:sz w:val="21"/>
-            <w:szCs w:val="21"/>
-            <w:lang w:val="tr-TR"/>
-          </w:rPr>
-          <w:t>Mehmed</w:t>
-        </w:r>
-        <w:proofErr w:type="spellEnd"/>
-        <w:r>
-          <w:rPr>
-            <w:rStyle w:val="Hyperlink"/>
-            <w:sz w:val="21"/>
-            <w:szCs w:val="21"/>
-            <w:lang w:val="tr-TR"/>
-          </w:rPr>
-          <w:t xml:space="preserve"> A</w:t>
-        </w:r>
-        <w:r>
-          <w:rPr>
-            <w:rStyle w:val="Hyperlink"/>
-            <w:rFonts w:ascii="ønΩ∑˛" w:hAnsi="ønΩ∑˛" w:cs="ønΩ∑˛"/>
-            <w:sz w:val="21"/>
-            <w:szCs w:val="21"/>
-            <w:lang w:val="tr-TR"/>
-          </w:rPr>
-          <w:t>ğ</w:t>
-        </w:r>
-        <w:r>
-          <w:rPr>
-            <w:rStyle w:val="Hyperlink"/>
-            <w:sz w:val="21"/>
-            <w:szCs w:val="21"/>
-            <w:lang w:val="tr-TR"/>
-          </w:rPr>
-          <w:t>a [</w:t>
-        </w:r>
-        <w:proofErr w:type="spellStart"/>
-        <w:r>
-          <w:rPr>
-            <w:rStyle w:val="Hyperlink"/>
-            <w:sz w:val="21"/>
-            <w:szCs w:val="21"/>
-            <w:lang w:val="tr-TR"/>
-          </w:rPr>
-          <w:t>Usulu</w:t>
-        </w:r>
-        <w:proofErr w:type="spellEnd"/>
-        <w:r>
-          <w:rPr>
-            <w:rStyle w:val="Hyperlink"/>
-            <w:sz w:val="21"/>
-            <w:szCs w:val="21"/>
-            <w:lang w:val="tr-TR"/>
-          </w:rPr>
-          <w:t xml:space="preserve">̈ </w:t>
-        </w:r>
-        <w:proofErr w:type="spellStart"/>
-        <w:r>
-          <w:rPr>
-            <w:rStyle w:val="Hyperlink"/>
-            <w:sz w:val="21"/>
-            <w:szCs w:val="21"/>
-            <w:lang w:val="tr-TR"/>
-          </w:rPr>
-          <w:t>Hafîf</w:t>
-        </w:r>
-        <w:proofErr w:type="spellEnd"/>
-        <w:r>
-          <w:rPr>
-            <w:rStyle w:val="Hyperlink"/>
-            <w:sz w:val="21"/>
-            <w:szCs w:val="21"/>
-            <w:lang w:val="tr-TR"/>
-          </w:rPr>
-          <w:t>]</w:t>
-        </w:r>
-      </w:hyperlink>
+      <w:r>
+        <w:fldChar w:fldCharType="begin"/>
+      </w:r>
+      <w:r>
+        <w:rPr>
+          <w:lang w:val="tr-TR"/>
+        </w:rPr>
+        <w:instrText>HYPERLINK "https://www.youtube.com/watch?v=L3IiA4qQD9Q"</w:instrText>
+      </w:r>
+      <w:r>
+        <w:fldChar w:fldCharType="separate"/>
+      </w:r>
+      <w:r>
+        <w:rPr>
+          <w:rStyle w:val="Hyperlink"/>
+          <w:sz w:val="21"/>
+          <w:szCs w:val="21"/>
+          <w:lang w:val="tr-TR"/>
+        </w:rPr>
+        <w:t>CT</w:t>
+      </w:r>
+      <w:r>
+        <w:rPr>
+          <w:rStyle w:val="Hyperlink"/>
+          <w:rFonts w:ascii="ønΩ∑˛" w:hAnsi="ønΩ∑˛" w:cs="ønΩ∑˛"/>
+          <w:sz w:val="21"/>
+          <w:szCs w:val="21"/>
+          <w:lang w:val="tr-TR"/>
+        </w:rPr>
+        <w:t>‐</w:t>
+      </w:r>
+      <w:r>
+        <w:rPr>
+          <w:rStyle w:val="Hyperlink"/>
+          <w:sz w:val="21"/>
+          <w:szCs w:val="21"/>
+          <w:lang w:val="tr-TR"/>
+        </w:rPr>
+        <w:t xml:space="preserve">179 </w:t>
+      </w:r>
+      <w:proofErr w:type="spellStart"/>
+      <w:r>
+        <w:rPr>
+          <w:rStyle w:val="Hyperlink"/>
+          <w:sz w:val="21"/>
+          <w:szCs w:val="21"/>
+          <w:lang w:val="tr-TR"/>
+        </w:rPr>
+        <w:t>Hisâr</w:t>
+      </w:r>
+      <w:proofErr w:type="spellEnd"/>
+      <w:r>
+        <w:rPr>
+          <w:rStyle w:val="Hyperlink"/>
+          <w:sz w:val="21"/>
+          <w:szCs w:val="21"/>
+          <w:lang w:val="tr-TR"/>
+        </w:rPr>
+        <w:t xml:space="preserve"> </w:t>
+      </w:r>
+      <w:proofErr w:type="spellStart"/>
+      <w:r>
+        <w:rPr>
+          <w:rStyle w:val="Hyperlink"/>
+          <w:sz w:val="21"/>
+          <w:szCs w:val="21"/>
+          <w:lang w:val="tr-TR"/>
+        </w:rPr>
+        <w:t>Bûselik</w:t>
+      </w:r>
+      <w:proofErr w:type="spellEnd"/>
+      <w:r>
+        <w:rPr>
+          <w:rStyle w:val="Hyperlink"/>
+          <w:sz w:val="21"/>
+          <w:szCs w:val="21"/>
+          <w:lang w:val="tr-TR"/>
+        </w:rPr>
+        <w:t xml:space="preserve"> Pe</w:t>
+      </w:r>
+      <w:r>
+        <w:rPr>
+          <w:rStyle w:val="Hyperlink"/>
+          <w:rFonts w:ascii="ønΩ∑˛" w:hAnsi="ønΩ∑˛" w:cs="ønΩ∑˛"/>
+          <w:sz w:val="21"/>
+          <w:szCs w:val="21"/>
+          <w:lang w:val="tr-TR"/>
+        </w:rPr>
+        <w:t>ş</w:t>
+      </w:r>
+      <w:r>
+        <w:rPr>
+          <w:rStyle w:val="Hyperlink"/>
+          <w:sz w:val="21"/>
+          <w:szCs w:val="21"/>
+          <w:lang w:val="tr-TR"/>
+        </w:rPr>
+        <w:t xml:space="preserve">revi. Zeki </w:t>
+      </w:r>
+      <w:proofErr w:type="spellStart"/>
+      <w:r>
+        <w:rPr>
+          <w:rStyle w:val="Hyperlink"/>
+          <w:sz w:val="21"/>
+          <w:szCs w:val="21"/>
+          <w:lang w:val="tr-TR"/>
+        </w:rPr>
+        <w:t>Mehmed</w:t>
+      </w:r>
+      <w:proofErr w:type="spellEnd"/>
+      <w:r>
+        <w:rPr>
+          <w:rStyle w:val="Hyperlink"/>
+          <w:sz w:val="21"/>
+          <w:szCs w:val="21"/>
+          <w:lang w:val="tr-TR"/>
+        </w:rPr>
+        <w:t xml:space="preserve"> A</w:t>
+      </w:r>
+      <w:r>
+        <w:rPr>
+          <w:rStyle w:val="Hyperlink"/>
+          <w:rFonts w:ascii="ønΩ∑˛" w:hAnsi="ønΩ∑˛" w:cs="ønΩ∑˛"/>
+          <w:sz w:val="21"/>
+          <w:szCs w:val="21"/>
+          <w:lang w:val="tr-TR"/>
+        </w:rPr>
+        <w:t>ğ</w:t>
+      </w:r>
+      <w:r>
+        <w:rPr>
+          <w:rStyle w:val="Hyperlink"/>
+          <w:sz w:val="21"/>
+          <w:szCs w:val="21"/>
+          <w:lang w:val="tr-TR"/>
+        </w:rPr>
+        <w:t>a [</w:t>
+      </w:r>
+      <w:proofErr w:type="spellStart"/>
+      <w:r>
+        <w:rPr>
+          <w:rStyle w:val="Hyperlink"/>
+          <w:sz w:val="21"/>
+          <w:szCs w:val="21"/>
+          <w:lang w:val="tr-TR"/>
+        </w:rPr>
+        <w:t>Usulu</w:t>
+      </w:r>
+      <w:proofErr w:type="spellEnd"/>
+      <w:r>
+        <w:rPr>
+          <w:rStyle w:val="Hyperlink"/>
+          <w:sz w:val="21"/>
+          <w:szCs w:val="21"/>
+          <w:lang w:val="tr-TR"/>
+        </w:rPr>
+        <w:t xml:space="preserve">̈ </w:t>
+      </w:r>
+      <w:proofErr w:type="spellStart"/>
+      <w:r>
+        <w:rPr>
+          <w:rStyle w:val="Hyperlink"/>
+          <w:sz w:val="21"/>
+          <w:szCs w:val="21"/>
+          <w:lang w:val="tr-TR"/>
+        </w:rPr>
+        <w:t>Hafîf</w:t>
+      </w:r>
+      <w:proofErr w:type="spellEnd"/>
+      <w:r>
+        <w:rPr>
+          <w:rStyle w:val="Hyperlink"/>
+          <w:sz w:val="21"/>
+          <w:szCs w:val="21"/>
+          <w:lang w:val="tr-TR"/>
+        </w:rPr>
+        <w:t>]</w:t>
+      </w:r>
+      <w:r>
+        <w:rPr>
+          <w:rStyle w:val="Hyperlink"/>
+          <w:sz w:val="21"/>
+          <w:szCs w:val="21"/>
+          <w:lang w:val="tr-TR"/>
+        </w:rPr>
+        <w:fldChar w:fldCharType="end"/>
+      </w:r>
     </w:p>
     <w:p>
       <w:pPr>
@@ -8428,7 +8471,7 @@
           <w:lang w:val="tr-TR"/>
         </w:rPr>
       </w:pPr>
-      <w:hyperlink r:id="rId7" w:history="1">
+      <w:hyperlink r:id="rId5" w:history="1">
         <w:r>
           <w:rPr>
             <w:rStyle w:val="Hyperlink"/>
@@ -8570,7 +8613,6 @@
           </w:rPr>
           <w:t>Devr</w:t>
         </w:r>
-        <w:proofErr w:type="spellEnd"/>
         <w:r>
           <w:rPr>
             <w:rStyle w:val="Hyperlink"/>
@@ -8586,7 +8628,16 @@
             <w:sz w:val="21"/>
             <w:szCs w:val="21"/>
           </w:rPr>
-          <w:t xml:space="preserve">i </w:t>
+          <w:t>i</w:t>
+        </w:r>
+        <w:proofErr w:type="spellEnd"/>
+        <w:r>
+          <w:rPr>
+            <w:rStyle w:val="Hyperlink"/>
+            <w:sz w:val="21"/>
+            <w:szCs w:val="21"/>
+          </w:rPr>
+          <w:t xml:space="preserve"> </w:t>
         </w:r>
         <w:proofErr w:type="spellStart"/>
         <w:r>
@@ -8857,6 +8908,7 @@
         <w:rPr>
           <w:sz w:val="21"/>
           <w:szCs w:val="21"/>
+          <w:lang w:val="tr-TR"/>
         </w:rPr>
         <w:t>CT</w:t>
       </w:r>
@@ -8865,6 +8917,7 @@
           <w:rFonts w:ascii="ønΩ∑˛" w:hAnsi="ønΩ∑˛" w:cs="ønΩ∑˛"/>
           <w:sz w:val="21"/>
           <w:szCs w:val="21"/>
+          <w:lang w:val="tr-TR"/>
         </w:rPr>
         <w:t>‐</w:t>
       </w:r>
@@ -8872,6 +8925,7 @@
         <w:rPr>
           <w:sz w:val="21"/>
           <w:szCs w:val="21"/>
+          <w:lang w:val="tr-TR"/>
         </w:rPr>
         <w:t>243 Muhayyer</w:t>
       </w:r>
@@ -8880,6 +8934,7 @@
           <w:rFonts w:ascii="ønΩ∑˛" w:hAnsi="ønΩ∑˛" w:cs="ønΩ∑˛"/>
           <w:sz w:val="21"/>
           <w:szCs w:val="21"/>
+          <w:lang w:val="tr-TR"/>
         </w:rPr>
         <w:t>‐</w:t>
       </w:r>
@@ -8887,6 +8942,7 @@
         <w:rPr>
           <w:sz w:val="21"/>
           <w:szCs w:val="21"/>
+          <w:lang w:val="tr-TR"/>
         </w:rPr>
         <w:t>Kürd</w:t>
       </w:r>
@@ -8894,6 +8950,7 @@
         <w:rPr>
           <w:sz w:val="21"/>
           <w:szCs w:val="21"/>
+          <w:lang w:val="tr-TR"/>
         </w:rPr>
         <w:t xml:space="preserve">î </w:t>
       </w:r>
@@ -8901,6 +8958,7 @@
         <w:rPr>
           <w:sz w:val="21"/>
           <w:szCs w:val="21"/>
+          <w:lang w:val="tr-TR"/>
         </w:rPr>
         <w:t>Pe</w:t>
       </w:r>
@@ -8909,6 +8967,7 @@
           <w:rFonts w:ascii="ønΩ∑˛" w:hAnsi="ønΩ∑˛" w:cs="ønΩ∑˛"/>
           <w:sz w:val="21"/>
           <w:szCs w:val="21"/>
+          <w:lang w:val="tr-TR"/>
         </w:rPr>
         <w:t>ş</w:t>
       </w:r>
@@ -8916,6 +8975,7 @@
         <w:rPr>
           <w:sz w:val="21"/>
           <w:szCs w:val="21"/>
+          <w:lang w:val="tr-TR"/>
         </w:rPr>
         <w:t>revi. Neyî Râ</w:t>
       </w:r>
@@ -8924,6 +8984,7 @@
           <w:rFonts w:ascii="ønΩ∑˛" w:hAnsi="ønΩ∑˛" w:cs="ønΩ∑˛"/>
           <w:sz w:val="21"/>
           <w:szCs w:val="21"/>
+          <w:lang w:val="tr-TR"/>
         </w:rPr>
         <w:t>ş</w:t>
       </w:r>
@@ -8931,6 +8992,7 @@
         <w:rPr>
           <w:sz w:val="21"/>
           <w:szCs w:val="21"/>
+          <w:lang w:val="tr-TR"/>
         </w:rPr>
         <w:t>id Efendi [Devr</w:t>
       </w:r>
@@ -8939,6 +9001,7 @@
           <w:rFonts w:ascii="ønΩ∑˛" w:hAnsi="ønΩ∑˛" w:cs="ønΩ∑˛"/>
           <w:sz w:val="21"/>
           <w:szCs w:val="21"/>
+          <w:lang w:val="tr-TR"/>
         </w:rPr>
         <w:t>‐</w:t>
       </w:r>
@@ -8946,6 +9009,7 @@
         <w:rPr>
           <w:sz w:val="21"/>
           <w:szCs w:val="21"/>
+          <w:lang w:val="tr-TR"/>
         </w:rPr>
         <w:t>i Kebir]</w:t>
       </w:r>
@@ -9962,7 +10026,7 @@
           <w:lang w:val="tr-TR"/>
         </w:rPr>
       </w:pPr>
-      <w:hyperlink r:id="rId8" w:history="1">
+      <w:hyperlink r:id="rId6" w:history="1">
         <w:r>
           <w:rPr>
             <w:rStyle w:val="Hyperlink"/>
@@ -10085,7 +10149,6 @@
           </w:rPr>
           <w:t>Usul</w:t>
         </w:r>
-        <w:proofErr w:type="spellEnd"/>
         <w:r>
           <w:rPr>
             <w:rStyle w:val="Hyperlink"/>
@@ -10101,7 +10164,16 @@
             <w:sz w:val="21"/>
             <w:szCs w:val="21"/>
           </w:rPr>
-          <w:t xml:space="preserve">i </w:t>
+          <w:t>i</w:t>
+        </w:r>
+        <w:proofErr w:type="spellEnd"/>
+        <w:r>
+          <w:rPr>
+            <w:rStyle w:val="Hyperlink"/>
+            <w:sz w:val="21"/>
+            <w:szCs w:val="21"/>
+          </w:rPr>
+          <w:t xml:space="preserve"> </w:t>
         </w:r>
         <w:proofErr w:type="spellStart"/>
         <w:r>
@@ -10134,7 +10206,7 @@
           <w:lang w:val="tr-TR"/>
         </w:rPr>
       </w:pPr>
-      <w:hyperlink r:id="rId9" w:history="1">
+      <w:hyperlink r:id="rId7" w:history="1">
         <w:r>
           <w:rPr>
             <w:rStyle w:val="Hyperlink"/>
@@ -10286,7 +10358,7 @@
           <w:lang w:val="tr-TR"/>
         </w:rPr>
       </w:pPr>
-      <w:hyperlink r:id="rId10" w:history="1">
+      <w:hyperlink r:id="rId8" w:history="1">
         <w:r>
           <w:rPr>
             <w:rStyle w:val="Hyperlink"/>
@@ -10410,7 +10482,6 @@
           </w:rPr>
           <w:t>Devr</w:t>
         </w:r>
-        <w:proofErr w:type="spellEnd"/>
         <w:r>
           <w:rPr>
             <w:rStyle w:val="Hyperlink"/>
@@ -10426,7 +10497,16 @@
             <w:sz w:val="21"/>
             <w:szCs w:val="21"/>
           </w:rPr>
-          <w:t xml:space="preserve">i </w:t>
+          <w:t>i</w:t>
+        </w:r>
+        <w:proofErr w:type="spellEnd"/>
+        <w:r>
+          <w:rPr>
+            <w:rStyle w:val="Hyperlink"/>
+            <w:sz w:val="21"/>
+            <w:szCs w:val="21"/>
+          </w:rPr>
+          <w:t xml:space="preserve"> </w:t>
         </w:r>
         <w:proofErr w:type="spellStart"/>
         <w:r>
@@ -12039,105 +12119,124 @@
           <w:lang w:val="tr-TR"/>
         </w:rPr>
       </w:pPr>
-      <w:hyperlink r:id="rId11" w:history="1">
-        <w:r>
-          <w:rPr>
-            <w:rStyle w:val="Hyperlink"/>
-            <w:sz w:val="21"/>
-            <w:szCs w:val="21"/>
-            <w:lang w:val="tr-TR"/>
-          </w:rPr>
-          <w:t>CT</w:t>
-        </w:r>
-        <w:r>
-          <w:rPr>
-            <w:rStyle w:val="Hyperlink"/>
-            <w:rFonts w:ascii="ønΩ∑˛" w:hAnsi="ønΩ∑˛" w:cs="ønΩ∑˛"/>
-            <w:sz w:val="21"/>
-            <w:szCs w:val="21"/>
-            <w:lang w:val="tr-TR"/>
-          </w:rPr>
-          <w:t>‐</w:t>
-        </w:r>
-        <w:r>
-          <w:rPr>
-            <w:rStyle w:val="Hyperlink"/>
-            <w:sz w:val="21"/>
-            <w:szCs w:val="21"/>
-            <w:lang w:val="tr-TR"/>
-          </w:rPr>
-          <w:t xml:space="preserve">5 </w:t>
-        </w:r>
-        <w:proofErr w:type="spellStart"/>
-        <w:r>
-          <w:rPr>
-            <w:rStyle w:val="Hyperlink"/>
-            <w:rFonts w:ascii="ønΩ∑˛" w:hAnsi="ønΩ∑˛" w:cs="ønΩ∑˛"/>
-            <w:sz w:val="21"/>
-            <w:szCs w:val="21"/>
-            <w:lang w:val="tr-TR"/>
-          </w:rPr>
-          <w:t>İ</w:t>
-        </w:r>
-        <w:r>
-          <w:rPr>
-            <w:rStyle w:val="Hyperlink"/>
-            <w:sz w:val="21"/>
-            <w:szCs w:val="21"/>
-            <w:lang w:val="tr-TR"/>
-          </w:rPr>
-          <w:t>sak’ın</w:t>
-        </w:r>
-        <w:proofErr w:type="spellEnd"/>
-        <w:r>
-          <w:rPr>
-            <w:rStyle w:val="Hyperlink"/>
-            <w:sz w:val="21"/>
-            <w:szCs w:val="21"/>
-            <w:lang w:val="tr-TR"/>
-          </w:rPr>
-          <w:t xml:space="preserve"> </w:t>
-        </w:r>
-        <w:proofErr w:type="spellStart"/>
-        <w:r>
-          <w:rPr>
-            <w:rStyle w:val="Hyperlink"/>
-            <w:sz w:val="21"/>
-            <w:szCs w:val="21"/>
-            <w:lang w:val="tr-TR"/>
-          </w:rPr>
-          <w:t>Rehâvî</w:t>
-        </w:r>
-        <w:proofErr w:type="spellEnd"/>
-        <w:r>
-          <w:rPr>
-            <w:rStyle w:val="Hyperlink"/>
-            <w:sz w:val="21"/>
-            <w:szCs w:val="21"/>
-            <w:lang w:val="tr-TR"/>
-          </w:rPr>
-          <w:t xml:space="preserve"> Pe</w:t>
-        </w:r>
-        <w:r>
-          <w:rPr>
-            <w:rStyle w:val="Hyperlink"/>
-            <w:rFonts w:ascii="ønΩ∑˛" w:hAnsi="ønΩ∑˛" w:cs="ønΩ∑˛"/>
-            <w:sz w:val="21"/>
-            <w:szCs w:val="21"/>
-            <w:lang w:val="tr-TR"/>
-          </w:rPr>
-          <w:t>ş</w:t>
-        </w:r>
-        <w:r>
-          <w:rPr>
-            <w:rStyle w:val="Hyperlink"/>
-            <w:sz w:val="21"/>
-            <w:szCs w:val="21"/>
-            <w:lang w:val="tr-TR"/>
-          </w:rPr>
-          <w:t>revi [Zincir]</w:t>
-        </w:r>
-      </w:hyperlink>
+      <w:r>
+        <w:fldChar w:fldCharType="begin"/>
+      </w:r>
+      <w:r>
+        <w:rPr>
+          <w:lang w:val="tr-TR"/>
+        </w:rPr>
+        <w:instrText>HYPERLINK "https://www.youtube.com/watch?v=PZusk9ySYdQ"</w:instrText>
+      </w:r>
+      <w:r>
+        <w:fldChar w:fldCharType="separate"/>
+      </w:r>
+      <w:r>
+        <w:rPr>
+          <w:rStyle w:val="Hyperlink"/>
+          <w:sz w:val="21"/>
+          <w:szCs w:val="21"/>
+          <w:lang w:val="tr-TR"/>
+        </w:rPr>
+        <w:t>CT</w:t>
+      </w:r>
+      <w:r>
+        <w:rPr>
+          <w:rStyle w:val="Hyperlink"/>
+          <w:rFonts w:ascii="ønΩ∑˛" w:hAnsi="ønΩ∑˛" w:cs="ønΩ∑˛"/>
+          <w:sz w:val="21"/>
+          <w:szCs w:val="21"/>
+          <w:lang w:val="tr-TR"/>
+        </w:rPr>
+        <w:t>‐</w:t>
+      </w:r>
+      <w:r>
+        <w:rPr>
+          <w:rStyle w:val="Hyperlink"/>
+          <w:sz w:val="21"/>
+          <w:szCs w:val="21"/>
+          <w:lang w:val="tr-TR"/>
+        </w:rPr>
+        <w:t xml:space="preserve">5 </w:t>
+      </w:r>
+      <w:proofErr w:type="spellStart"/>
+      <w:r>
+        <w:rPr>
+          <w:rStyle w:val="Hyperlink"/>
+          <w:rFonts w:ascii="ønΩ∑˛" w:hAnsi="ønΩ∑˛" w:cs="ønΩ∑˛"/>
+          <w:sz w:val="21"/>
+          <w:szCs w:val="21"/>
+          <w:lang w:val="tr-TR"/>
+        </w:rPr>
+        <w:t>İ</w:t>
+      </w:r>
+      <w:r>
+        <w:rPr>
+          <w:rStyle w:val="Hyperlink"/>
+          <w:sz w:val="21"/>
+          <w:szCs w:val="21"/>
+          <w:lang w:val="tr-TR"/>
+        </w:rPr>
+        <w:t>sak’ın</w:t>
+      </w:r>
+      <w:proofErr w:type="spellEnd"/>
+      <w:r>
+        <w:rPr>
+          <w:rStyle w:val="Hyperlink"/>
+          <w:sz w:val="21"/>
+          <w:szCs w:val="21"/>
+          <w:lang w:val="tr-TR"/>
+        </w:rPr>
+        <w:t xml:space="preserve"> </w:t>
+      </w:r>
+      <w:proofErr w:type="spellStart"/>
+      <w:r>
+        <w:rPr>
+          <w:rStyle w:val="Hyperlink"/>
+          <w:sz w:val="21"/>
+          <w:szCs w:val="21"/>
+          <w:lang w:val="tr-TR"/>
+        </w:rPr>
+        <w:t>Rehâvî</w:t>
+      </w:r>
+      <w:proofErr w:type="spellEnd"/>
+      <w:r>
+        <w:rPr>
+          <w:rStyle w:val="Hyperlink"/>
+          <w:sz w:val="21"/>
+          <w:szCs w:val="21"/>
+          <w:lang w:val="tr-TR"/>
+        </w:rPr>
+        <w:t xml:space="preserve"> Pe</w:t>
+      </w:r>
+      <w:r>
+        <w:rPr>
+          <w:rStyle w:val="Hyperlink"/>
+          <w:rFonts w:ascii="ønΩ∑˛" w:hAnsi="ønΩ∑˛" w:cs="ønΩ∑˛"/>
+          <w:sz w:val="21"/>
+          <w:szCs w:val="21"/>
+          <w:lang w:val="tr-TR"/>
+        </w:rPr>
+        <w:t>ş</w:t>
+      </w:r>
+      <w:r>
+        <w:rPr>
+          <w:rStyle w:val="Hyperlink"/>
+          <w:sz w:val="21"/>
+          <w:szCs w:val="21"/>
+          <w:lang w:val="tr-TR"/>
+        </w:rPr>
+        <w:t>revi [Zincir]</w:t>
+      </w:r>
+      <w:r>
+        <w:rPr>
+          <w:rStyle w:val="Hyperlink"/>
+          <w:sz w:val="21"/>
+          <w:szCs w:val="21"/>
+          <w:lang w:val="tr-TR"/>
+        </w:rPr>
+        <w:fldChar w:fldCharType="end"/>
+      </w:r>
     </w:p>
     <w:p>
       <w:pPr>
@@ -12884,95 +12983,114 @@
           <w:lang w:val="tr-TR"/>
         </w:rPr>
       </w:pPr>
-      <w:hyperlink r:id="rId12" w:history="1">
-        <w:r>
-          <w:rPr>
-            <w:rStyle w:val="Hyperlink"/>
-            <w:sz w:val="21"/>
-            <w:szCs w:val="21"/>
-            <w:lang w:val="tr-TR"/>
-          </w:rPr>
-          <w:t>CT</w:t>
-        </w:r>
-        <w:r>
-          <w:rPr>
-            <w:rStyle w:val="Hyperlink"/>
-            <w:rFonts w:ascii="ønΩ∑˛" w:hAnsi="ønΩ∑˛" w:cs="ønΩ∑˛"/>
-            <w:sz w:val="21"/>
-            <w:szCs w:val="21"/>
-            <w:lang w:val="tr-TR"/>
-          </w:rPr>
-          <w:t>‐</w:t>
-        </w:r>
-        <w:r>
-          <w:rPr>
-            <w:rStyle w:val="Hyperlink"/>
-            <w:sz w:val="21"/>
-            <w:szCs w:val="21"/>
-            <w:lang w:val="tr-TR"/>
-          </w:rPr>
-          <w:t xml:space="preserve">7 </w:t>
-        </w:r>
-        <w:proofErr w:type="spellStart"/>
-        <w:r>
-          <w:rPr>
-            <w:rStyle w:val="Hyperlink"/>
-            <w:sz w:val="21"/>
-            <w:szCs w:val="21"/>
-            <w:lang w:val="tr-TR"/>
-          </w:rPr>
-          <w:t>Kantemirzâde’nin</w:t>
-        </w:r>
-        <w:proofErr w:type="spellEnd"/>
-        <w:r>
-          <w:rPr>
-            <w:rStyle w:val="Hyperlink"/>
-            <w:sz w:val="21"/>
-            <w:szCs w:val="21"/>
-            <w:lang w:val="tr-TR"/>
-          </w:rPr>
-          <w:t xml:space="preserve"> Sazkâr Pe</w:t>
-        </w:r>
-        <w:r>
-          <w:rPr>
-            <w:rStyle w:val="Hyperlink"/>
-            <w:rFonts w:ascii="ønΩ∑˛" w:hAnsi="ønΩ∑˛" w:cs="ønΩ∑˛"/>
-            <w:sz w:val="21"/>
-            <w:szCs w:val="21"/>
-            <w:lang w:val="tr-TR"/>
-          </w:rPr>
-          <w:t>ş</w:t>
-        </w:r>
-        <w:r>
-          <w:rPr>
-            <w:rStyle w:val="Hyperlink"/>
-            <w:sz w:val="21"/>
-            <w:szCs w:val="21"/>
-            <w:lang w:val="tr-TR"/>
-          </w:rPr>
-          <w:t>revi [</w:t>
-        </w:r>
-        <w:proofErr w:type="spellStart"/>
-        <w:r>
-          <w:rPr>
-            <w:rStyle w:val="Hyperlink"/>
-            <w:sz w:val="21"/>
-            <w:szCs w:val="21"/>
-            <w:lang w:val="tr-TR"/>
-          </w:rPr>
-          <w:t>Hâvî</w:t>
-        </w:r>
-        <w:proofErr w:type="spellEnd"/>
-        <w:r>
-          <w:rPr>
-            <w:rStyle w:val="Hyperlink"/>
-            <w:sz w:val="21"/>
-            <w:szCs w:val="21"/>
-            <w:lang w:val="tr-TR"/>
-          </w:rPr>
-          <w:t>]</w:t>
-        </w:r>
-      </w:hyperlink>
+      <w:r>
+        <w:fldChar w:fldCharType="begin"/>
+      </w:r>
+      <w:r>
+        <w:rPr>
+          <w:lang w:val="tr-TR"/>
+        </w:rPr>
+        <w:instrText>HYPERLINK "https://www.youtube.com/watch?v=PZusk9ySYdQ"</w:instrText>
+      </w:r>
+      <w:r>
+        <w:fldChar w:fldCharType="separate"/>
+      </w:r>
+      <w:r>
+        <w:rPr>
+          <w:rStyle w:val="Hyperlink"/>
+          <w:sz w:val="21"/>
+          <w:szCs w:val="21"/>
+          <w:lang w:val="tr-TR"/>
+        </w:rPr>
+        <w:t>CT</w:t>
+      </w:r>
+      <w:r>
+        <w:rPr>
+          <w:rStyle w:val="Hyperlink"/>
+          <w:rFonts w:ascii="ønΩ∑˛" w:hAnsi="ønΩ∑˛" w:cs="ønΩ∑˛"/>
+          <w:sz w:val="21"/>
+          <w:szCs w:val="21"/>
+          <w:lang w:val="tr-TR"/>
+        </w:rPr>
+        <w:t>‐</w:t>
+      </w:r>
+      <w:r>
+        <w:rPr>
+          <w:rStyle w:val="Hyperlink"/>
+          <w:sz w:val="21"/>
+          <w:szCs w:val="21"/>
+          <w:lang w:val="tr-TR"/>
+        </w:rPr>
+        <w:t xml:space="preserve">7 </w:t>
+      </w:r>
+      <w:proofErr w:type="spellStart"/>
+      <w:r>
+        <w:rPr>
+          <w:rStyle w:val="Hyperlink"/>
+          <w:sz w:val="21"/>
+          <w:szCs w:val="21"/>
+          <w:lang w:val="tr-TR"/>
+        </w:rPr>
+        <w:t>Kantemirzâde’nin</w:t>
+      </w:r>
+      <w:proofErr w:type="spellEnd"/>
+      <w:r>
+        <w:rPr>
+          <w:rStyle w:val="Hyperlink"/>
+          <w:sz w:val="21"/>
+          <w:szCs w:val="21"/>
+          <w:lang w:val="tr-TR"/>
+        </w:rPr>
+        <w:t xml:space="preserve"> Sazkâr Pe</w:t>
+      </w:r>
+      <w:r>
+        <w:rPr>
+          <w:rStyle w:val="Hyperlink"/>
+          <w:rFonts w:ascii="ønΩ∑˛" w:hAnsi="ønΩ∑˛" w:cs="ønΩ∑˛"/>
+          <w:sz w:val="21"/>
+          <w:szCs w:val="21"/>
+          <w:lang w:val="tr-TR"/>
+        </w:rPr>
+        <w:t>ş</w:t>
+      </w:r>
+      <w:r>
+        <w:rPr>
+          <w:rStyle w:val="Hyperlink"/>
+          <w:sz w:val="21"/>
+          <w:szCs w:val="21"/>
+          <w:lang w:val="tr-TR"/>
+        </w:rPr>
+        <w:t>revi [</w:t>
+      </w:r>
+      <w:proofErr w:type="spellStart"/>
+      <w:r>
+        <w:rPr>
+          <w:rStyle w:val="Hyperlink"/>
+          <w:sz w:val="21"/>
+          <w:szCs w:val="21"/>
+          <w:lang w:val="tr-TR"/>
+        </w:rPr>
+        <w:t>Hâvî</w:t>
+      </w:r>
+      <w:proofErr w:type="spellEnd"/>
+      <w:r>
+        <w:rPr>
+          <w:rStyle w:val="Hyperlink"/>
+          <w:sz w:val="21"/>
+          <w:szCs w:val="21"/>
+          <w:lang w:val="tr-TR"/>
+        </w:rPr>
+        <w:t>]</w:t>
+      </w:r>
+      <w:r>
+        <w:rPr>
+          <w:rStyle w:val="Hyperlink"/>
+          <w:sz w:val="21"/>
+          <w:szCs w:val="21"/>
+          <w:lang w:val="tr-TR"/>
+        </w:rPr>
+        <w:fldChar w:fldCharType="end"/>
+      </w:r>
     </w:p>
     <w:p>
       <w:pPr>
@@ -15886,135 +16004,154 @@
           <w:lang w:val="tr-TR"/>
         </w:rPr>
       </w:pPr>
-      <w:hyperlink r:id="rId13" w:history="1">
-        <w:r>
-          <w:rPr>
-            <w:rStyle w:val="Hyperlink"/>
-            <w:sz w:val="21"/>
-            <w:szCs w:val="21"/>
-            <w:lang w:val="tr-TR"/>
-          </w:rPr>
-          <w:t>CT</w:t>
-        </w:r>
-        <w:r>
-          <w:rPr>
-            <w:rStyle w:val="Hyperlink"/>
-            <w:rFonts w:ascii="ønΩ∑˛" w:hAnsi="ønΩ∑˛" w:cs="ønΩ∑˛"/>
-            <w:sz w:val="21"/>
-            <w:szCs w:val="21"/>
-            <w:lang w:val="tr-TR"/>
-          </w:rPr>
-          <w:t>‐</w:t>
-        </w:r>
-        <w:r>
-          <w:rPr>
-            <w:rStyle w:val="Hyperlink"/>
-            <w:sz w:val="21"/>
-            <w:szCs w:val="21"/>
-            <w:lang w:val="tr-TR"/>
-          </w:rPr>
-          <w:t xml:space="preserve">39 </w:t>
-        </w:r>
-        <w:proofErr w:type="spellStart"/>
-        <w:r>
-          <w:rPr>
-            <w:rStyle w:val="Hyperlink"/>
-            <w:rFonts w:ascii="ønΩ∑˛" w:hAnsi="ønΩ∑˛" w:cs="ønΩ∑˛"/>
-            <w:sz w:val="21"/>
-            <w:szCs w:val="21"/>
-            <w:lang w:val="tr-TR"/>
-          </w:rPr>
-          <w:t>İ</w:t>
-        </w:r>
-        <w:r>
-          <w:rPr>
-            <w:rStyle w:val="Hyperlink"/>
-            <w:sz w:val="21"/>
-            <w:szCs w:val="21"/>
-            <w:lang w:val="tr-TR"/>
-          </w:rPr>
-          <w:t>smâ’il</w:t>
-        </w:r>
-        <w:proofErr w:type="spellEnd"/>
-        <w:r>
-          <w:rPr>
-            <w:rStyle w:val="Hyperlink"/>
-            <w:sz w:val="21"/>
-            <w:szCs w:val="21"/>
-            <w:lang w:val="tr-TR"/>
-          </w:rPr>
-          <w:t xml:space="preserve"> Hakkı Bey’in </w:t>
-        </w:r>
-        <w:proofErr w:type="spellStart"/>
-        <w:r>
-          <w:rPr>
-            <w:rStyle w:val="Hyperlink"/>
-            <w:sz w:val="21"/>
-            <w:szCs w:val="21"/>
-            <w:lang w:val="tr-TR"/>
-          </w:rPr>
-          <w:t>Zâvil</w:t>
-        </w:r>
-        <w:proofErr w:type="spellEnd"/>
-        <w:r>
-          <w:rPr>
-            <w:rStyle w:val="Hyperlink"/>
-            <w:sz w:val="21"/>
-            <w:szCs w:val="21"/>
-            <w:lang w:val="tr-TR"/>
-          </w:rPr>
-          <w:t xml:space="preserve"> Pe</w:t>
-        </w:r>
-        <w:r>
-          <w:rPr>
-            <w:rStyle w:val="Hyperlink"/>
-            <w:rFonts w:ascii="ønΩ∑˛" w:hAnsi="ønΩ∑˛" w:cs="ønΩ∑˛"/>
-            <w:sz w:val="21"/>
-            <w:szCs w:val="21"/>
-            <w:lang w:val="tr-TR"/>
-          </w:rPr>
-          <w:t>ş</w:t>
-        </w:r>
-        <w:r>
-          <w:rPr>
-            <w:rStyle w:val="Hyperlink"/>
-            <w:sz w:val="21"/>
-            <w:szCs w:val="21"/>
-            <w:lang w:val="tr-TR"/>
-          </w:rPr>
-          <w:t>revi [</w:t>
-        </w:r>
-        <w:proofErr w:type="spellStart"/>
-        <w:r>
-          <w:rPr>
-            <w:rStyle w:val="Hyperlink"/>
-            <w:sz w:val="21"/>
-            <w:szCs w:val="21"/>
-            <w:lang w:val="tr-TR"/>
-          </w:rPr>
-          <w:t>Devr</w:t>
-        </w:r>
-        <w:proofErr w:type="spellEnd"/>
-        <w:r>
-          <w:rPr>
-            <w:rStyle w:val="Hyperlink"/>
-            <w:rFonts w:ascii="ønΩ∑˛" w:hAnsi="ønΩ∑˛" w:cs="ønΩ∑˛"/>
-            <w:sz w:val="21"/>
-            <w:szCs w:val="21"/>
-            <w:lang w:val="tr-TR"/>
-          </w:rPr>
-          <w:t>‐</w:t>
-        </w:r>
-        <w:r>
-          <w:rPr>
-            <w:rStyle w:val="Hyperlink"/>
-            <w:sz w:val="21"/>
-            <w:szCs w:val="21"/>
-            <w:lang w:val="tr-TR"/>
-          </w:rPr>
-          <w:t>i Kebir]</w:t>
-        </w:r>
-      </w:hyperlink>
+      <w:r>
+        <w:fldChar w:fldCharType="begin"/>
+      </w:r>
+      <w:r>
+        <w:rPr>
+          <w:lang w:val="tr-TR"/>
+        </w:rPr>
+        <w:instrText>HYPERLINK "https://www.youtube.com/watch?v=yw1sb6wXDTg"</w:instrText>
+      </w:r>
+      <w:r>
+        <w:fldChar w:fldCharType="separate"/>
+      </w:r>
+      <w:r>
+        <w:rPr>
+          <w:rStyle w:val="Hyperlink"/>
+          <w:sz w:val="21"/>
+          <w:szCs w:val="21"/>
+          <w:lang w:val="tr-TR"/>
+        </w:rPr>
+        <w:t>CT</w:t>
+      </w:r>
+      <w:r>
+        <w:rPr>
+          <w:rStyle w:val="Hyperlink"/>
+          <w:rFonts w:ascii="ønΩ∑˛" w:hAnsi="ønΩ∑˛" w:cs="ønΩ∑˛"/>
+          <w:sz w:val="21"/>
+          <w:szCs w:val="21"/>
+          <w:lang w:val="tr-TR"/>
+        </w:rPr>
+        <w:t>‐</w:t>
+      </w:r>
+      <w:r>
+        <w:rPr>
+          <w:rStyle w:val="Hyperlink"/>
+          <w:sz w:val="21"/>
+          <w:szCs w:val="21"/>
+          <w:lang w:val="tr-TR"/>
+        </w:rPr>
+        <w:t xml:space="preserve">39 </w:t>
+      </w:r>
+      <w:proofErr w:type="spellStart"/>
+      <w:r>
+        <w:rPr>
+          <w:rStyle w:val="Hyperlink"/>
+          <w:rFonts w:ascii="ønΩ∑˛" w:hAnsi="ønΩ∑˛" w:cs="ønΩ∑˛"/>
+          <w:sz w:val="21"/>
+          <w:szCs w:val="21"/>
+          <w:lang w:val="tr-TR"/>
+        </w:rPr>
+        <w:t>İ</w:t>
+      </w:r>
+      <w:r>
+        <w:rPr>
+          <w:rStyle w:val="Hyperlink"/>
+          <w:sz w:val="21"/>
+          <w:szCs w:val="21"/>
+          <w:lang w:val="tr-TR"/>
+        </w:rPr>
+        <w:t>smâ’il</w:t>
+      </w:r>
+      <w:proofErr w:type="spellEnd"/>
+      <w:r>
+        <w:rPr>
+          <w:rStyle w:val="Hyperlink"/>
+          <w:sz w:val="21"/>
+          <w:szCs w:val="21"/>
+          <w:lang w:val="tr-TR"/>
+        </w:rPr>
+        <w:t xml:space="preserve"> Hakkı Bey’in </w:t>
+      </w:r>
+      <w:proofErr w:type="spellStart"/>
+      <w:r>
+        <w:rPr>
+          <w:rStyle w:val="Hyperlink"/>
+          <w:sz w:val="21"/>
+          <w:szCs w:val="21"/>
+          <w:lang w:val="tr-TR"/>
+        </w:rPr>
+        <w:t>Zâvil</w:t>
+      </w:r>
+      <w:proofErr w:type="spellEnd"/>
+      <w:r>
+        <w:rPr>
+          <w:rStyle w:val="Hyperlink"/>
+          <w:sz w:val="21"/>
+          <w:szCs w:val="21"/>
+          <w:lang w:val="tr-TR"/>
+        </w:rPr>
+        <w:t xml:space="preserve"> Pe</w:t>
+      </w:r>
+      <w:r>
+        <w:rPr>
+          <w:rStyle w:val="Hyperlink"/>
+          <w:rFonts w:ascii="ønΩ∑˛" w:hAnsi="ønΩ∑˛" w:cs="ønΩ∑˛"/>
+          <w:sz w:val="21"/>
+          <w:szCs w:val="21"/>
+          <w:lang w:val="tr-TR"/>
+        </w:rPr>
+        <w:t>ş</w:t>
+      </w:r>
+      <w:r>
+        <w:rPr>
+          <w:rStyle w:val="Hyperlink"/>
+          <w:sz w:val="21"/>
+          <w:szCs w:val="21"/>
+          <w:lang w:val="tr-TR"/>
+        </w:rPr>
+        <w:t>revi [</w:t>
+      </w:r>
+      <w:proofErr w:type="spellStart"/>
+      <w:r>
+        <w:rPr>
+          <w:rStyle w:val="Hyperlink"/>
+          <w:sz w:val="21"/>
+          <w:szCs w:val="21"/>
+          <w:lang w:val="tr-TR"/>
+        </w:rPr>
+        <w:t>Devr</w:t>
+      </w:r>
+      <w:proofErr w:type="spellEnd"/>
+      <w:r>
+        <w:rPr>
+          <w:rStyle w:val="Hyperlink"/>
+          <w:rFonts w:ascii="ønΩ∑˛" w:hAnsi="ønΩ∑˛" w:cs="ønΩ∑˛"/>
+          <w:sz w:val="21"/>
+          <w:szCs w:val="21"/>
+          <w:lang w:val="tr-TR"/>
+        </w:rPr>
+        <w:t>‐</w:t>
+      </w:r>
+      <w:r>
+        <w:rPr>
+          <w:rStyle w:val="Hyperlink"/>
+          <w:sz w:val="21"/>
+          <w:szCs w:val="21"/>
+          <w:lang w:val="tr-TR"/>
+        </w:rPr>
+        <w:t>i Kebir]</w:t>
+      </w:r>
+      <w:r>
+        <w:rPr>
+          <w:rStyle w:val="Hyperlink"/>
+          <w:sz w:val="21"/>
+          <w:szCs w:val="21"/>
+          <w:lang w:val="tr-TR"/>
+        </w:rPr>
+        <w:fldChar w:fldCharType="end"/>
+      </w:r>
     </w:p>
     <w:p>
       <w:pPr>
@@ -16245,7 +16382,7 @@
 </file>
 
 <file path=word/numbering.xml><?xml version="1.0" encoding="utf-8"?>
-<w:numbering xmlns:wpc="http://schemas.microsoft.com/office/word/2010/wordprocessingCanvas" xmlns:cx="http://schemas.microsoft.com/office/drawing/2014/chartex" xmlns:cx1="http://schemas.microsoft.com/office/drawing/2015/9/8/chartex" xmlns:cx2="http://schemas.microsoft.com/office/drawing/2015/10/21/chartex" xmlns:cx3="http://schemas.microsoft.com/office/drawing/2016/5/9/chartex" xmlns:cx4="http://schemas.microsoft.com/office/drawing/2016/5/10/chartex" xmlns:cx5="http://schemas.microsoft.com/office/drawing/2016/5/11/chartex" xmlns:cx6="http://schemas.microsoft.com/office/drawing/2016/5/12/chartex" xmlns:cx7="http://schemas.microsoft.com/office/drawing/2016/5/13/chartex" xmlns:cx8="http://schemas.microsoft.com/office/drawing/2016/5/14/chartex" xmlns:mc="http://schemas.openxmlformats.org/markup-compatibility/2006" xmlns:aink="http://schemas.microsoft.com/office/drawing/2016/ink" xmlns:am3d="http://schemas.microsoft.com/office/drawing/2017/model3d" xmlns:o="urn:schemas-microsoft-com:office:office" xmlns:r="http://schemas.openxmlformats.org/officeDocument/2006/relationships" xmlns:m="http://schemas.openxmlformats.org/officeDocument/2006/math" xmlns:v="urn:schemas-microsoft-com:vml" xmlns:wp14="http://schemas.microsoft.com/office/word/2010/wordprocessingDrawing" xmlns:wp="http://schemas.openxmlformats.org/drawingml/2006/wordprocessingDrawing" xmlns:w10="urn:schemas-microsoft-com:office:word" xmlns:w="http://schemas.openxmlformats.org/wordprocessingml/2006/main" xmlns:w14="http://schemas.microsoft.com/office/word/2010/wordml" xmlns:w15="http://schemas.microsoft.com/office/word/2012/wordml" xmlns:w16cid="http://schemas.microsoft.com/office/word/2016/wordml/cid" xmlns:w16se="http://schemas.microsoft.com/office/word/2015/wordml/symex" xmlns:wpg="http://schemas.microsoft.com/office/word/2010/wordprocessingGroup" xmlns:wpi="http://schemas.microsoft.com/office/word/2010/wordprocessingInk" xmlns:wne="http://schemas.microsoft.com/office/word/2006/wordml" xmlns:wps="http://schemas.microsoft.com/office/word/2010/wordprocessingShape" mc:Ignorable="w14 w15 w16se w16cid wp14">
+<w:numbering xmlns:wpc="http://schemas.microsoft.com/office/word/2010/wordprocessingCanvas" xmlns:cx="http://schemas.microsoft.com/office/drawing/2014/chartex" xmlns:cx1="http://schemas.microsoft.com/office/drawing/2015/9/8/chartex" xmlns:cx2="http://schemas.microsoft.com/office/drawing/2015/10/21/chartex" xmlns:cx3="http://schemas.microsoft.com/office/drawing/2016/5/9/chartex" xmlns:cx4="http://schemas.microsoft.com/office/drawing/2016/5/10/chartex" xmlns:cx5="http://schemas.microsoft.com/office/drawing/2016/5/11/chartex" xmlns:cx6="http://schemas.microsoft.com/office/drawing/2016/5/12/chartex" xmlns:cx7="http://schemas.microsoft.com/office/drawing/2016/5/13/chartex" xmlns:cx8="http://schemas.microsoft.com/office/drawing/2016/5/14/chartex" xmlns:mc="http://schemas.openxmlformats.org/markup-compatibility/2006" xmlns:aink="http://schemas.microsoft.com/office/drawing/2016/ink" xmlns:am3d="http://schemas.microsoft.com/office/drawing/2017/model3d" xmlns:o="urn:schemas-microsoft-com:office:office" xmlns:oel="http://schemas.microsoft.com/office/2019/extlst" xmlns:r="http://schemas.openxmlformats.org/officeDocument/2006/relationships" xmlns:m="http://schemas.openxmlformats.org/officeDocument/2006/math" xmlns:v="urn:schemas-microsoft-com:vml" xmlns:wp14="http://schemas.microsoft.com/office/word/2010/wordprocessingDrawing" xmlns:wp="http://schemas.openxmlformats.org/drawingml/2006/wordprocessingDrawing" xmlns:w10="urn:schemas-microsoft-com:office:word" xmlns:w="http://schemas.openxmlformats.org/wordprocessingml/2006/main" xmlns:w14="http://schemas.microsoft.com/office/word/2010/wordml" xmlns:w15="http://schemas.microsoft.com/office/word/2012/wordml" xmlns:w16cex="http://schemas.microsoft.com/office/word/2018/wordml/cex" xmlns:w16cid="http://schemas.microsoft.com/office/word/2016/wordml/cid" xmlns:w16="http://schemas.microsoft.com/office/word/2018/wordml" xmlns:w16sdtdh="http://schemas.microsoft.com/office/word/2020/wordml/sdtdatahash" xmlns:w16se="http://schemas.microsoft.com/office/word/2015/wordml/symex" xmlns:wpg="http://schemas.microsoft.com/office/word/2010/wordprocessingGroup" xmlns:wpi="http://schemas.microsoft.com/office/word/2010/wordprocessingInk" xmlns:wne="http://schemas.microsoft.com/office/word/2006/wordml" xmlns:wps="http://schemas.microsoft.com/office/word/2010/wordprocessingShape" mc:Ignorable="w14 w15 w16se w16cid w16 w16cex w16sdtdh wp14">
   <w:abstractNum w:abstractNumId="0" w15:restartNumberingAfterBreak="0">
     <w:nsid w:val="00057F63"/>
     <w:multiLevelType w:val="hybridMultilevel"/>
@@ -25060,238 +25197,238 @@
       </w:rPr>
     </w:lvl>
   </w:abstractNum>
-  <w:num w:numId="1">
+  <w:num w:numId="1" w16cid:durableId="843519017">
     <w:abstractNumId w:val="0"/>
   </w:num>
-  <w:num w:numId="2">
+  <w:num w:numId="2" w16cid:durableId="1254507811">
     <w:abstractNumId w:val="9"/>
   </w:num>
-  <w:num w:numId="3">
+  <w:num w:numId="3" w16cid:durableId="29847688">
     <w:abstractNumId w:val="26"/>
   </w:num>
-  <w:num w:numId="4">
+  <w:num w:numId="4" w16cid:durableId="2022396066">
     <w:abstractNumId w:val="20"/>
   </w:num>
-  <w:num w:numId="5">
+  <w:num w:numId="5" w16cid:durableId="808479681">
     <w:abstractNumId w:val="21"/>
   </w:num>
-  <w:num w:numId="6">
+  <w:num w:numId="6" w16cid:durableId="786973216">
     <w:abstractNumId w:val="34"/>
   </w:num>
-  <w:num w:numId="7">
+  <w:num w:numId="7" w16cid:durableId="1246265315">
     <w:abstractNumId w:val="61"/>
   </w:num>
-  <w:num w:numId="8">
+  <w:num w:numId="8" w16cid:durableId="291793431">
     <w:abstractNumId w:val="66"/>
   </w:num>
-  <w:num w:numId="9">
+  <w:num w:numId="9" w16cid:durableId="1113356762">
     <w:abstractNumId w:val="6"/>
   </w:num>
-  <w:num w:numId="10">
+  <w:num w:numId="10" w16cid:durableId="1788816972">
     <w:abstractNumId w:val="42"/>
   </w:num>
-  <w:num w:numId="11">
+  <w:num w:numId="11" w16cid:durableId="4864235">
     <w:abstractNumId w:val="12"/>
   </w:num>
-  <w:num w:numId="12">
+  <w:num w:numId="12" w16cid:durableId="1106387819">
     <w:abstractNumId w:val="75"/>
   </w:num>
-  <w:num w:numId="13">
+  <w:num w:numId="13" w16cid:durableId="454056247">
     <w:abstractNumId w:val="59"/>
   </w:num>
-  <w:num w:numId="14">
+  <w:num w:numId="14" w16cid:durableId="1050419738">
     <w:abstractNumId w:val="63"/>
   </w:num>
-  <w:num w:numId="15">
+  <w:num w:numId="15" w16cid:durableId="422802328">
     <w:abstractNumId w:val="14"/>
   </w:num>
-  <w:num w:numId="16">
+  <w:num w:numId="16" w16cid:durableId="702287399">
     <w:abstractNumId w:val="23"/>
   </w:num>
-  <w:num w:numId="17">
+  <w:num w:numId="17" w16cid:durableId="1423647973">
     <w:abstractNumId w:val="24"/>
   </w:num>
-  <w:num w:numId="18">
+  <w:num w:numId="18" w16cid:durableId="1347755295">
     <w:abstractNumId w:val="71"/>
   </w:num>
-  <w:num w:numId="19">
+  <w:num w:numId="19" w16cid:durableId="1761021573">
     <w:abstractNumId w:val="11"/>
   </w:num>
-  <w:num w:numId="20">
+  <w:num w:numId="20" w16cid:durableId="376124057">
     <w:abstractNumId w:val="53"/>
   </w:num>
-  <w:num w:numId="21">
+  <w:num w:numId="21" w16cid:durableId="2090106398">
     <w:abstractNumId w:val="64"/>
   </w:num>
-  <w:num w:numId="22">
+  <w:num w:numId="22" w16cid:durableId="1767577520">
     <w:abstractNumId w:val="38"/>
   </w:num>
-  <w:num w:numId="23">
+  <w:num w:numId="23" w16cid:durableId="187371350">
     <w:abstractNumId w:val="18"/>
   </w:num>
-  <w:num w:numId="24">
+  <w:num w:numId="24" w16cid:durableId="1355493955">
     <w:abstractNumId w:val="54"/>
   </w:num>
-  <w:num w:numId="25">
+  <w:num w:numId="25" w16cid:durableId="148787925">
     <w:abstractNumId w:val="74"/>
   </w:num>
-  <w:num w:numId="26">
+  <w:num w:numId="26" w16cid:durableId="1638606177">
     <w:abstractNumId w:val="30"/>
   </w:num>
-  <w:num w:numId="27">
+  <w:num w:numId="27" w16cid:durableId="749349549">
     <w:abstractNumId w:val="7"/>
   </w:num>
-  <w:num w:numId="28">
+  <w:num w:numId="28" w16cid:durableId="1818646105">
     <w:abstractNumId w:val="29"/>
   </w:num>
-  <w:num w:numId="29">
+  <w:num w:numId="29" w16cid:durableId="1917982185">
     <w:abstractNumId w:val="76"/>
   </w:num>
-  <w:num w:numId="30">
+  <w:num w:numId="30" w16cid:durableId="1329941425">
     <w:abstractNumId w:val="13"/>
   </w:num>
-  <w:num w:numId="31">
+  <w:num w:numId="31" w16cid:durableId="1885747270">
     <w:abstractNumId w:val="52"/>
   </w:num>
-  <w:num w:numId="32">
+  <w:num w:numId="32" w16cid:durableId="79759409">
     <w:abstractNumId w:val="68"/>
   </w:num>
-  <w:num w:numId="33">
+  <w:num w:numId="33" w16cid:durableId="187987293">
     <w:abstractNumId w:val="31"/>
   </w:num>
-  <w:num w:numId="34">
+  <w:num w:numId="34" w16cid:durableId="1736313544">
     <w:abstractNumId w:val="35"/>
   </w:num>
-  <w:num w:numId="35">
+  <w:num w:numId="35" w16cid:durableId="548418734">
     <w:abstractNumId w:val="5"/>
   </w:num>
-  <w:num w:numId="36">
+  <w:num w:numId="36" w16cid:durableId="296107041">
     <w:abstractNumId w:val="8"/>
   </w:num>
-  <w:num w:numId="37">
+  <w:num w:numId="37" w16cid:durableId="1985231043">
     <w:abstractNumId w:val="46"/>
   </w:num>
-  <w:num w:numId="38">
+  <w:num w:numId="38" w16cid:durableId="1111516128">
     <w:abstractNumId w:val="28"/>
   </w:num>
-  <w:num w:numId="39">
+  <w:num w:numId="39" w16cid:durableId="1425302408">
     <w:abstractNumId w:val="1"/>
   </w:num>
-  <w:num w:numId="40">
+  <w:num w:numId="40" w16cid:durableId="358362339">
     <w:abstractNumId w:val="73"/>
   </w:num>
-  <w:num w:numId="41">
+  <w:num w:numId="41" w16cid:durableId="2038725936">
     <w:abstractNumId w:val="39"/>
   </w:num>
-  <w:num w:numId="42">
+  <w:num w:numId="42" w16cid:durableId="439423617">
     <w:abstractNumId w:val="17"/>
   </w:num>
-  <w:num w:numId="43">
+  <w:num w:numId="43" w16cid:durableId="2098791086">
     <w:abstractNumId w:val="69"/>
   </w:num>
-  <w:num w:numId="44">
+  <w:num w:numId="44" w16cid:durableId="706493088">
     <w:abstractNumId w:val="70"/>
   </w:num>
-  <w:num w:numId="45">
+  <w:num w:numId="45" w16cid:durableId="52433055">
     <w:abstractNumId w:val="36"/>
   </w:num>
-  <w:num w:numId="46">
+  <w:num w:numId="46" w16cid:durableId="812256086">
     <w:abstractNumId w:val="60"/>
   </w:num>
-  <w:num w:numId="47">
+  <w:num w:numId="47" w16cid:durableId="1050689536">
     <w:abstractNumId w:val="72"/>
   </w:num>
-  <w:num w:numId="48">
+  <w:num w:numId="48" w16cid:durableId="1907300672">
     <w:abstractNumId w:val="15"/>
   </w:num>
-  <w:num w:numId="49">
+  <w:num w:numId="49" w16cid:durableId="1632132690">
     <w:abstractNumId w:val="47"/>
   </w:num>
-  <w:num w:numId="50">
+  <w:num w:numId="50" w16cid:durableId="744498824">
     <w:abstractNumId w:val="32"/>
   </w:num>
-  <w:num w:numId="51">
+  <w:num w:numId="51" w16cid:durableId="1046561814">
     <w:abstractNumId w:val="44"/>
   </w:num>
-  <w:num w:numId="52">
+  <w:num w:numId="52" w16cid:durableId="99419530">
     <w:abstractNumId w:val="56"/>
   </w:num>
-  <w:num w:numId="53">
+  <w:num w:numId="53" w16cid:durableId="822427907">
     <w:abstractNumId w:val="33"/>
   </w:num>
-  <w:num w:numId="54">
+  <w:num w:numId="54" w16cid:durableId="2059475838">
     <w:abstractNumId w:val="49"/>
   </w:num>
-  <w:num w:numId="55">
+  <w:num w:numId="55" w16cid:durableId="1249382752">
     <w:abstractNumId w:val="62"/>
   </w:num>
-  <w:num w:numId="56">
+  <w:num w:numId="56" w16cid:durableId="894047978">
     <w:abstractNumId w:val="45"/>
   </w:num>
-  <w:num w:numId="57">
+  <w:num w:numId="57" w16cid:durableId="1416436992">
     <w:abstractNumId w:val="57"/>
   </w:num>
-  <w:num w:numId="58">
+  <w:num w:numId="58" w16cid:durableId="2086956702">
     <w:abstractNumId w:val="19"/>
   </w:num>
-  <w:num w:numId="59">
+  <w:num w:numId="59" w16cid:durableId="674459172">
     <w:abstractNumId w:val="55"/>
   </w:num>
-  <w:num w:numId="60">
+  <w:num w:numId="60" w16cid:durableId="631443781">
     <w:abstractNumId w:val="2"/>
   </w:num>
-  <w:num w:numId="61">
+  <w:num w:numId="61" w16cid:durableId="481890960">
     <w:abstractNumId w:val="27"/>
   </w:num>
-  <w:num w:numId="62">
+  <w:num w:numId="62" w16cid:durableId="633369891">
     <w:abstractNumId w:val="22"/>
   </w:num>
-  <w:num w:numId="63">
+  <w:num w:numId="63" w16cid:durableId="334457784">
     <w:abstractNumId w:val="4"/>
   </w:num>
-  <w:num w:numId="64">
+  <w:num w:numId="64" w16cid:durableId="90905814">
     <w:abstractNumId w:val="40"/>
   </w:num>
-  <w:num w:numId="65">
+  <w:num w:numId="65" w16cid:durableId="575941896">
     <w:abstractNumId w:val="10"/>
   </w:num>
-  <w:num w:numId="66">
+  <w:num w:numId="66" w16cid:durableId="1789279164">
     <w:abstractNumId w:val="77"/>
   </w:num>
-  <w:num w:numId="67">
+  <w:num w:numId="67" w16cid:durableId="977691052">
     <w:abstractNumId w:val="58"/>
   </w:num>
-  <w:num w:numId="68">
+  <w:num w:numId="68" w16cid:durableId="503709960">
     <w:abstractNumId w:val="25"/>
   </w:num>
-  <w:num w:numId="69">
+  <w:num w:numId="69" w16cid:durableId="1513374786">
     <w:abstractNumId w:val="16"/>
   </w:num>
-  <w:num w:numId="70">
+  <w:num w:numId="70" w16cid:durableId="821384434">
     <w:abstractNumId w:val="67"/>
   </w:num>
-  <w:num w:numId="71">
+  <w:num w:numId="71" w16cid:durableId="515655912">
     <w:abstractNumId w:val="50"/>
   </w:num>
-  <w:num w:numId="72">
+  <w:num w:numId="72" w16cid:durableId="1474175354">
     <w:abstractNumId w:val="51"/>
   </w:num>
-  <w:num w:numId="73">
+  <w:num w:numId="73" w16cid:durableId="1504124883">
     <w:abstractNumId w:val="37"/>
   </w:num>
-  <w:num w:numId="74">
+  <w:num w:numId="74" w16cid:durableId="565913895">
     <w:abstractNumId w:val="43"/>
   </w:num>
-  <w:num w:numId="75">
+  <w:num w:numId="75" w16cid:durableId="697316453">
     <w:abstractNumId w:val="3"/>
   </w:num>
-  <w:num w:numId="76">
+  <w:num w:numId="76" w16cid:durableId="1040977976">
     <w:abstractNumId w:val="48"/>
   </w:num>
-  <w:num w:numId="77">
+  <w:num w:numId="77" w16cid:durableId="1303583936">
     <w:abstractNumId w:val="65"/>
   </w:num>
-  <w:num w:numId="78">
+  <w:num w:numId="78" w16cid:durableId="165442022">
     <w:abstractNumId w:val="41"/>
   </w:num>
   <w:numIdMacAtCleanup w:val="78"/>
@@ -25299,7 +25436,7 @@
 </file>
 
 <file path=word/styles.xml><?xml version="1.0" encoding="utf-8"?>
-<w:styles xmlns:mc="http://schemas.openxmlformats.org/markup-compatibility/2006" xmlns:r="http://schemas.openxmlformats.org/officeDocument/2006/relationships" xmlns:w="http://schemas.openxmlformats.org/wordprocessingml/2006/main" xmlns:w14="http://schemas.microsoft.com/office/word/2010/wordml" xmlns:w15="http://schemas.microsoft.com/office/word/2012/wordml" xmlns:w16cid="http://schemas.microsoft.com/office/word/2016/wordml/cid" xmlns:w16se="http://schemas.microsoft.com/office/word/2015/wordml/symex" mc:Ignorable="w14 w15 w16se w16cid">
+<w:styles xmlns:mc="http://schemas.openxmlformats.org/markup-compatibility/2006" xmlns:r="http://schemas.openxmlformats.org/officeDocument/2006/relationships" xmlns:w="http://schemas.openxmlformats.org/wordprocessingml/2006/main" xmlns:w14="http://schemas.microsoft.com/office/word/2010/wordml" xmlns:w15="http://schemas.microsoft.com/office/word/2012/wordml" xmlns:w16cex="http://schemas.microsoft.com/office/word/2018/wordml/cex" xmlns:w16cid="http://schemas.microsoft.com/office/word/2016/wordml/cid" xmlns:w16="http://schemas.microsoft.com/office/word/2018/wordml" xmlns:w16sdtdh="http://schemas.microsoft.com/office/word/2020/wordml/sdtdatahash" xmlns:w16se="http://schemas.microsoft.com/office/word/2015/wordml/symex" mc:Ignorable="w14 w15 w16se w16cid w16 w16cex w16sdtdh">
   <w:docDefaults>
     <w:rPrDefault>
       <w:rPr>
@@ -25312,7 +25449,7 @@
     </w:rPrDefault>
     <w:pPrDefault/>
   </w:docDefaults>
-  <w:latentStyles w:defLockedState="0" w:defUIPriority="99" w:defSemiHidden="0" w:defUnhideWhenUsed="0" w:defQFormat="0" w:count="375">
+  <w:latentStyles w:defLockedState="0" w:defUIPriority="99" w:defSemiHidden="0" w:defUnhideWhenUsed="0" w:defQFormat="0" w:count="376">
     <w:lsdException w:name="Normal" w:uiPriority="0" w:qFormat="1"/>
     <w:lsdException w:name="heading 1" w:uiPriority="9" w:qFormat="1"/>
     <w:lsdException w:name="heading 2" w:semiHidden="1" w:uiPriority="9" w:unhideWhenUsed="1" w:qFormat="1"/>
@@ -25418,7 +25555,6 @@
     <w:lsdException w:name="HTML Sample" w:semiHidden="1" w:unhideWhenUsed="1"/>
     <w:lsdException w:name="HTML Typewriter" w:semiHidden="1" w:unhideWhenUsed="1"/>
     <w:lsdException w:name="HTML Variable" w:semiHidden="1" w:unhideWhenUsed="1"/>
-    <w:lsdException w:name="Normal Table" w:semiHidden="1" w:unhideWhenUsed="1"/>
     <w:lsdException w:name="annotation subject" w:semiHidden="1" w:unhideWhenUsed="1"/>
     <w:lsdException w:name="No List" w:semiHidden="1" w:unhideWhenUsed="1"/>
     <w:lsdException w:name="Outline List 1" w:semiHidden="1" w:unhideWhenUsed="1"/>
@@ -25465,10 +25601,8 @@
     <w:lsdException w:name="Table Subtle 2" w:semiHidden="1" w:unhideWhenUsed="1"/>
     <w:lsdException w:name="Table Web 1" w:semiHidden="1" w:unhideWhenUsed="1"/>
     <w:lsdException w:name="Table Web 2" w:semiHidden="1" w:unhideWhenUsed="1"/>
-    <w:lsdException w:name="Table Web 3" w:semiHidden="1" w:unhideWhenUsed="1"/>
     <w:lsdException w:name="Balloon Text" w:semiHidden="1" w:unhideWhenUsed="1"/>
     <w:lsdException w:name="Table Grid" w:uiPriority="39"/>
-    <w:lsdException w:name="Table Theme" w:semiHidden="1" w:unhideWhenUsed="1"/>
     <w:lsdException w:name="Placeholder Text" w:semiHidden="1"/>
     <w:lsdException w:name="No Spacing" w:uiPriority="1" w:qFormat="1"/>
     <w:lsdException w:name="Light Shading" w:uiPriority="60"/>
@@ -25686,6 +25820,7 @@
     <w:lsdException w:name="List Table 7 Colorful Accent 6" w:uiPriority="52"/>
     <w:lsdException w:name="Mention" w:semiHidden="1" w:unhideWhenUsed="1"/>
     <w:lsdException w:name="Smart Hyperlink" w:semiHidden="1" w:unhideWhenUsed="1"/>
+    <w:lsdException w:name="Smart Link" w:semiHidden="1" w:unhideWhenUsed="1"/>
   </w:latentStyles>
   <w:style w:type="paragraph" w:default="1" w:styleId="Normal">
     <w:name w:val="Normal"/>

</xml_diff>